<commit_message>
updated readme and report with images
</commit_message>
<xml_diff>
--- a/Report_Datathon2019.docx
+++ b/Report_Datathon2019.docx
@@ -259,7 +259,21 @@
           <w:rFonts w:ascii="Times New Roman" w:hAnsi="Times New Roman" w:cs="Times New Roman"/>
           <w:b/>
         </w:rPr>
-        <w:t>1. Convert with false alarm</w:t>
+        <w:t xml:space="preserve">1. Convert with </w:t>
+      </w:r>
+      <w:r>
+        <w:rPr>
+          <w:rFonts w:ascii="Times New Roman" w:hAnsi="Times New Roman" w:cs="Times New Roman"/>
+          <w:b/>
+        </w:rPr>
+        <w:t xml:space="preserve">minimal </w:t>
+      </w:r>
+      <w:r>
+        <w:rPr>
+          <w:rFonts w:ascii="Times New Roman" w:hAnsi="Times New Roman" w:cs="Times New Roman"/>
+          <w:b/>
+        </w:rPr>
+        <w:t>false alarm</w:t>
       </w:r>
     </w:p>
     <w:p>
@@ -593,14 +607,12 @@
         </w:rPr>
         <w:t xml:space="preserve">The image matrix is used in a </w:t>
       </w:r>
-      <w:proofErr w:type="gramStart"/>
-      <w:r>
-        <w:rPr>
-          <w:rFonts w:ascii="Times New Roman" w:hAnsi="Times New Roman" w:cs="Times New Roman"/>
-        </w:rPr>
-        <w:t>machine learning</w:t>
-      </w:r>
-      <w:proofErr w:type="gramEnd"/>
+      <w:r>
+        <w:rPr>
+          <w:rFonts w:ascii="Times New Roman" w:hAnsi="Times New Roman" w:cs="Times New Roman"/>
+        </w:rPr>
+        <w:t>machine-learning</w:t>
+      </w:r>
       <w:r>
         <w:rPr>
           <w:rFonts w:ascii="Times New Roman" w:hAnsi="Times New Roman" w:cs="Times New Roman"/>
@@ -828,6 +840,22 @@
       <w:r>
         <w:rPr>
           <w:rFonts w:ascii="Times New Roman" w:hAnsi="Times New Roman" w:cs="Times New Roman"/>
+        </w:rPr>
+        <w:t>Using the network created, within 4 layers, the loss on the training/validation data set is down to 0.08, and the predicting accuracy around 0.984.</w:t>
+      </w:r>
+      <w:bookmarkStart w:id="0" w:name="_GoBack"/>
+      <w:bookmarkEnd w:id="0"/>
+    </w:p>
+    <w:p>
+      <w:pPr>
+        <w:spacing w:after="120"/>
+        <w:rPr>
+          <w:rFonts w:ascii="Times New Roman" w:hAnsi="Times New Roman" w:cs="Times New Roman"/>
+        </w:rPr>
+      </w:pPr>
+      <w:r>
+        <w:rPr>
+          <w:rFonts w:ascii="Times New Roman" w:hAnsi="Times New Roman" w:cs="Times New Roman"/>
           <w:noProof/>
         </w:rPr>
         <w:drawing>
@@ -941,8 +969,6 @@
           </wp:inline>
         </w:drawing>
       </w:r>
-      <w:bookmarkStart w:id="0" w:name="_GoBack"/>
-      <w:bookmarkEnd w:id="0"/>
     </w:p>
     <w:p>
       <w:pPr>
@@ -976,7 +1002,31 @@
         <w:rPr>
           <w:rFonts w:ascii="Times New Roman" w:hAnsi="Times New Roman" w:cs="Times New Roman"/>
         </w:rPr>
-        <w:t>Using this algorithm, the marketing person can predict the conversion possibility of each customer they can obtain interest features for.</w:t>
+        <w:t>Using this algorithm, the marketing person can predict</w:t>
+      </w:r>
+      <w:r>
+        <w:rPr>
+          <w:rFonts w:ascii="Times New Roman" w:hAnsi="Times New Roman" w:cs="Times New Roman"/>
+        </w:rPr>
+        <w:t>,</w:t>
+      </w:r>
+      <w:r>
+        <w:rPr>
+          <w:rFonts w:ascii="Times New Roman" w:hAnsi="Times New Roman" w:cs="Times New Roman"/>
+        </w:rPr>
+        <w:t xml:space="preserve"> </w:t>
+      </w:r>
+      <w:r>
+        <w:rPr>
+          <w:rFonts w:ascii="Times New Roman" w:hAnsi="Times New Roman" w:cs="Times New Roman"/>
+        </w:rPr>
+        <w:t xml:space="preserve">with around 98% confidence, </w:t>
+      </w:r>
+      <w:r>
+        <w:rPr>
+          <w:rFonts w:ascii="Times New Roman" w:hAnsi="Times New Roman" w:cs="Times New Roman"/>
+        </w:rPr>
+        <w:t>the conversion possibility of each customer they can obtain interest features for.</w:t>
       </w:r>
     </w:p>
     <w:p>
@@ -1199,71 +1249,75 @@
         <w:spacing w:after="120"/>
         <w:rPr>
           <w:rFonts w:ascii="Times New Roman" w:hAnsi="Times New Roman" w:cs="Times New Roman"/>
+        </w:rPr>
+      </w:pPr>
+      <w:r>
+        <w:rPr>
+          <w:rFonts w:ascii="Times New Roman" w:hAnsi="Times New Roman" w:cs="Times New Roman"/>
+        </w:rPr>
+        <w:t>Read interest_topics.csv</w:t>
+      </w:r>
+      <w:r>
+        <w:rPr>
+          <w:rFonts w:ascii="Times New Roman" w:hAnsi="Times New Roman" w:cs="Times New Roman"/>
+        </w:rPr>
+        <w:t xml:space="preserve"> and training.csv</w:t>
+      </w:r>
+      <w:r>
+        <w:rPr>
+          <w:rFonts w:ascii="Times New Roman" w:hAnsi="Times New Roman" w:cs="Times New Roman"/>
           <w:lang w:eastAsia="zh-CN"/>
         </w:rPr>
-      </w:pPr>
-      <w:r>
-        <w:rPr>
-          <w:rFonts w:ascii="Times New Roman" w:hAnsi="Times New Roman" w:cs="Times New Roman"/>
-        </w:rPr>
-        <w:t xml:space="preserve">Read </w:t>
-      </w:r>
-      <w:r>
-        <w:rPr>
-          <w:rFonts w:ascii="Times New Roman" w:hAnsi="Times New Roman" w:cs="Times New Roman"/>
-        </w:rPr>
-        <w:t>interest_topics.csv</w:t>
-      </w:r>
-      <w:r>
-        <w:rPr>
-          <w:rFonts w:ascii="Times New Roman" w:hAnsi="Times New Roman" w:cs="Times New Roman"/>
-        </w:rPr>
-        <w:t xml:space="preserve"> and training.csv</w:t>
-      </w:r>
-      <w:r>
-        <w:rPr>
-          <w:rFonts w:ascii="Times New Roman" w:hAnsi="Times New Roman" w:cs="Times New Roman"/>
-          <w:lang w:eastAsia="zh-CN"/>
-        </w:rPr>
-        <w:t xml:space="preserve">, and categorize input topics by first level category. </w:t>
-      </w:r>
-    </w:p>
-    <w:p>
-      <w:pPr>
-        <w:spacing w:after="120"/>
-        <w:rPr>
-          <w:rFonts w:ascii="Times New Roman" w:hAnsi="Times New Roman" w:cs="Times New Roman"/>
-        </w:rPr>
-      </w:pPr>
-    </w:p>
-    <w:p>
-      <w:pPr>
-        <w:spacing w:after="120"/>
-        <w:rPr>
-          <w:rFonts w:ascii="Times New Roman" w:hAnsi="Times New Roman" w:cs="Times New Roman"/>
-        </w:rPr>
-      </w:pPr>
-      <w:r>
-        <w:rPr>
-          <w:rFonts w:ascii="Times New Roman" w:hAnsi="Times New Roman" w:cs="Times New Roman"/>
-          <w:u w:val="single"/>
-        </w:rPr>
-        <w:t>Analysis</w:t>
-      </w:r>
-      <w:r>
-        <w:rPr>
-          <w:rFonts w:ascii="Times New Roman" w:hAnsi="Times New Roman" w:cs="Times New Roman"/>
-        </w:rPr>
-        <w:t>: What analytical techniques did you use, and why?</w:t>
-      </w:r>
-    </w:p>
-    <w:p>
-      <w:pPr>
-        <w:spacing w:after="120"/>
-        <w:rPr>
-          <w:rFonts w:ascii="Times New Roman" w:hAnsi="Times New Roman" w:cs="Times New Roman"/>
-        </w:rPr>
-      </w:pPr>
+        <w:t xml:space="preserve">, and categorize input topics by first level </w:t>
+      </w:r>
+      <w:r>
+        <w:rPr>
+          <w:rFonts w:ascii="Times New Roman" w:hAnsi="Times New Roman" w:cs="Times New Roman"/>
+        </w:rPr>
+        <w:t>category</w:t>
+      </w:r>
+      <w:r>
+        <w:rPr>
+          <w:rFonts w:ascii="Times New Roman" w:hAnsi="Times New Roman" w:cs="Times New Roman"/>
+        </w:rPr>
+        <w:t xml:space="preserve"> (e.g. /Arts &amp; Entertainment/Performing Arts </w:t>
+      </w:r>
+      <w:r>
+        <w:rPr>
+          <w:rFonts w:ascii="Times New Roman" w:hAnsi="Times New Roman" w:cs="Times New Roman"/>
+        </w:rPr>
+        <w:sym w:font="Wingdings" w:char="F0E0"/>
+      </w:r>
+      <w:r>
+        <w:rPr>
+          <w:rFonts w:ascii="Times New Roman" w:hAnsi="Times New Roman" w:cs="Times New Roman"/>
+        </w:rPr>
+        <w:t xml:space="preserve"> category: Arts &amp; Entertainment)</w:t>
+      </w:r>
+      <w:r>
+        <w:rPr>
+          <w:rFonts w:ascii="Times New Roman" w:hAnsi="Times New Roman" w:cs="Times New Roman"/>
+        </w:rPr>
+        <w:t xml:space="preserve">. </w:t>
+      </w:r>
+      <w:r>
+        <w:rPr>
+          <w:rFonts w:ascii="Times New Roman" w:hAnsi="Times New Roman" w:cs="Times New Roman"/>
+        </w:rPr>
+        <w:t>For each shopper, sum their interest f</w:t>
+      </w:r>
+      <w:r>
+        <w:rPr>
+          <w:rFonts w:ascii="Times New Roman" w:hAnsi="Times New Roman" w:cs="Times New Roman"/>
+        </w:rPr>
+        <w:t>or each category, and the category with the highest sum will be this shopper’s assigne</w:t>
+      </w:r>
+      <w:r>
+        <w:rPr>
+          <w:rFonts w:ascii="Times New Roman" w:hAnsi="Times New Roman" w:cs="Times New Roman"/>
+        </w:rPr>
+        <w:t xml:space="preserve">d category. </w:t>
+      </w:r>
     </w:p>
     <w:p>
       <w:pPr>
@@ -1282,9 +1336,9 @@
           <w:bdr w:val="none" w:sz="0" w:space="0" w:color="auto" w:frame="1"/>
         </w:rPr>
         <w:drawing>
-          <wp:inline distT="0" distB="0" distL="0" distR="0" wp14:anchorId="3DA1D5D5" wp14:editId="04951045">
-            <wp:extent cx="3322151" cy="2576557"/>
-            <wp:effectExtent l="0" t="0" r="5715" b="0"/>
+          <wp:inline distT="0" distB="0" distL="0" distR="0" wp14:anchorId="3459F8C0" wp14:editId="090DB35F">
+            <wp:extent cx="3429000" cy="2659425"/>
+            <wp:effectExtent l="0" t="0" r="0" b="7620"/>
             <wp:docPr id="1" name="Picture 1" descr="https://lh3.googleusercontent.com/eLmbPa6h56-wWV0IHJnnTLyeXXJ7te8mLzKdagyJuBvLhCtvHO4jtVZOkp3UyjQHkSy5AeDzZ_jKrifmo1dSzlowoKOPSOAjQ1Hcaoc8kRWoTdeoL9kWND-Sgr4dpCCw97o88Zfd"/>
             <wp:cNvGraphicFramePr>
               <a:graphicFrameLocks xmlns:a="http://schemas.openxmlformats.org/drawingml/2006/main" noChangeAspect="1"/>
@@ -1314,7 +1368,7 @@
                   <pic:spPr bwMode="auto">
                     <a:xfrm>
                       <a:off x="0" y="0"/>
-                      <a:ext cx="3322510" cy="2576835"/>
+                      <a:ext cx="3430319" cy="2660448"/>
                     </a:xfrm>
                     <a:prstGeom prst="rect">
                       <a:avLst/>
@@ -1344,14 +1398,12 @@
           <w:rFonts w:ascii="Times New Roman" w:hAnsi="Times New Roman" w:cs="Times New Roman"/>
         </w:rPr>
       </w:pPr>
-      <w:proofErr w:type="gramStart"/>
-      <w:r>
-        <w:rPr>
-          <w:rFonts w:ascii="Times New Roman" w:hAnsi="Times New Roman" w:cs="Times New Roman"/>
-        </w:rPr>
-        <w:t>Example of interest weight for one customer.</w:t>
-      </w:r>
-      <w:proofErr w:type="gramEnd"/>
+      <w:r>
+        <w:rPr>
+          <w:rFonts w:ascii="Times New Roman" w:hAnsi="Times New Roman" w:cs="Times New Roman"/>
+        </w:rPr>
+        <w:t>This is an example of interest weight for one customer. The customer is assigned to Real Estate.</w:t>
+      </w:r>
     </w:p>
     <w:p>
       <w:pPr>
@@ -1373,15 +1425,75 @@
           <w:rFonts w:ascii="Times New Roman" w:hAnsi="Times New Roman" w:cs="Times New Roman"/>
           <w:u w:val="single"/>
         </w:rPr>
+        <w:t>Analysis</w:t>
+      </w:r>
+      <w:r>
+        <w:rPr>
+          <w:rFonts w:ascii="Times New Roman" w:hAnsi="Times New Roman" w:cs="Times New Roman"/>
+        </w:rPr>
+        <w:t>: What analytical techniques did you use, and why?</w:t>
+      </w:r>
+    </w:p>
+    <w:p>
+      <w:pPr>
+        <w:spacing w:after="120"/>
+        <w:rPr>
+          <w:rFonts w:ascii="Times New Roman" w:hAnsi="Times New Roman" w:cs="Times New Roman"/>
+        </w:rPr>
+      </w:pPr>
+      <w:r>
+        <w:rPr>
+          <w:rFonts w:ascii="Times New Roman" w:hAnsi="Times New Roman" w:cs="Times New Roman"/>
+        </w:rPr>
+        <w:t xml:space="preserve">Within each category of customers, find the percentage of customers that were converted using data from </w:t>
+      </w:r>
+      <w:proofErr w:type="spellStart"/>
+      <w:r>
+        <w:rPr>
+          <w:rFonts w:ascii="Times New Roman" w:hAnsi="Times New Roman" w:cs="Times New Roman"/>
+        </w:rPr>
+        <w:t>inAudience</w:t>
+      </w:r>
+      <w:proofErr w:type="spellEnd"/>
+      <w:r>
+        <w:rPr>
+          <w:rFonts w:ascii="Times New Roman" w:hAnsi="Times New Roman" w:cs="Times New Roman"/>
+        </w:rPr>
+        <w:t xml:space="preserve"> in training.csv. Plot the result as a bar graph. This enables us to compare the percentage of converted customers across categories.</w:t>
+      </w:r>
+    </w:p>
+    <w:p>
+      <w:pPr>
+        <w:spacing w:after="120"/>
+        <w:rPr>
+          <w:rFonts w:ascii="Times New Roman" w:hAnsi="Times New Roman" w:cs="Times New Roman"/>
+        </w:rPr>
+      </w:pPr>
+    </w:p>
+    <w:p>
+      <w:pPr>
+        <w:spacing w:after="120"/>
+        <w:rPr>
+          <w:rFonts w:ascii="Times New Roman" w:hAnsi="Times New Roman" w:cs="Times New Roman"/>
+        </w:rPr>
+      </w:pPr>
+      <w:r>
+        <w:rPr>
+          <w:rFonts w:ascii="Times New Roman" w:hAnsi="Times New Roman" w:cs="Times New Roman"/>
+          <w:u w:val="single"/>
+        </w:rPr>
         <w:t>Findings</w:t>
       </w:r>
       <w:r>
         <w:rPr>
           <w:rFonts w:ascii="Times New Roman" w:hAnsi="Times New Roman" w:cs="Times New Roman"/>
         </w:rPr>
-        <w:t>: What did you discover (include visualizations)?</w:t>
-      </w:r>
-      <w:r>
+        <w:t xml:space="preserve">: </w:t>
+      </w:r>
+    </w:p>
+    <w:p>
+      <w:pPr>
+        <w:spacing w:after="120"/>
         <w:rPr>
           <w:rFonts w:ascii="Arial" w:eastAsia="Times New Roman" w:hAnsi="Arial" w:cs="Arial"/>
           <w:noProof/>
@@ -1390,7 +1502,67 @@
           <w:szCs w:val="22"/>
           <w:bdr w:val="none" w:sz="0" w:space="0" w:color="auto" w:frame="1"/>
         </w:rPr>
-        <w:t xml:space="preserve"> </w:t>
+      </w:pPr>
+      <w:r>
+        <w:rPr>
+          <w:rFonts w:ascii="Times New Roman" w:hAnsi="Times New Roman" w:cs="Times New Roman"/>
+        </w:rPr>
+        <w:t>From the training data set provided, more than 70% of customers most interested in computers &amp; electronics were converted, and more than 50% of customers with most interest in autos &amp; vehicles, science, and real estate were converted.</w:t>
+      </w:r>
+    </w:p>
+    <w:p>
+      <w:pPr>
+        <w:spacing w:after="120"/>
+        <w:rPr>
+          <w:rFonts w:ascii="Times New Roman" w:hAnsi="Times New Roman" w:cs="Times New Roman"/>
+        </w:rPr>
+      </w:pPr>
+      <w:r>
+        <w:rPr>
+          <w:rFonts w:ascii="Times New Roman" w:hAnsi="Times New Roman" w:cs="Times New Roman"/>
+          <w:noProof/>
+        </w:rPr>
+        <w:drawing>
+          <wp:inline distT="0" distB="0" distL="0" distR="0" wp14:anchorId="0209D949" wp14:editId="7CEC1033">
+            <wp:extent cx="4686300" cy="2815678"/>
+            <wp:effectExtent l="0" t="0" r="0" b="3810"/>
+            <wp:docPr id="2" name="Picture 2"/>
+            <wp:cNvGraphicFramePr>
+              <a:graphicFrameLocks xmlns:a="http://schemas.openxmlformats.org/drawingml/2006/main" noChangeAspect="1"/>
+            </wp:cNvGraphicFramePr>
+            <a:graphic xmlns:a="http://schemas.openxmlformats.org/drawingml/2006/main">
+              <a:graphicData uri="http://schemas.openxmlformats.org/drawingml/2006/picture">
+                <pic:pic xmlns:pic="http://schemas.openxmlformats.org/drawingml/2006/picture">
+                  <pic:nvPicPr>
+                    <pic:cNvPr id="0" name="LikelyAudience.png"/>
+                    <pic:cNvPicPr/>
+                  </pic:nvPicPr>
+                  <pic:blipFill>
+                    <a:blip r:embed="rId10">
+                      <a:extLst>
+                        <a:ext uri="{28A0092B-C50C-407E-A947-70E740481C1C}">
+                          <a14:useLocalDpi xmlns:a14="http://schemas.microsoft.com/office/drawing/2010/main" val="0"/>
+                        </a:ext>
+                      </a:extLst>
+                    </a:blip>
+                    <a:stretch>
+                      <a:fillRect/>
+                    </a:stretch>
+                  </pic:blipFill>
+                  <pic:spPr>
+                    <a:xfrm>
+                      <a:off x="0" y="0"/>
+                      <a:ext cx="4686414" cy="2815747"/>
+                    </a:xfrm>
+                    <a:prstGeom prst="rect">
+                      <a:avLst/>
+                    </a:prstGeom>
+                  </pic:spPr>
+                </pic:pic>
+              </a:graphicData>
+            </a:graphic>
+          </wp:inline>
+        </w:drawing>
       </w:r>
     </w:p>
     <w:p>
@@ -1419,21 +1591,33 @@
         <w:rPr>
           <w:rFonts w:ascii="Times New Roman" w:hAnsi="Times New Roman" w:cs="Times New Roman"/>
         </w:rPr>
-        <w:t xml:space="preserve">: What can a layperson at </w:t>
-      </w:r>
-      <w:proofErr w:type="spellStart"/>
-      <w:r>
-        <w:rPr>
-          <w:rFonts w:ascii="Times New Roman" w:hAnsi="Times New Roman" w:cs="Times New Roman"/>
-        </w:rPr>
-        <w:t>Valassis</w:t>
-      </w:r>
-      <w:proofErr w:type="spellEnd"/>
-      <w:r>
-        <w:rPr>
-          <w:rFonts w:ascii="Times New Roman" w:hAnsi="Times New Roman" w:cs="Times New Roman"/>
-        </w:rPr>
-        <w:t xml:space="preserve"> conclude from your team’s work?</w:t>
+        <w:t xml:space="preserve">: </w:t>
+      </w:r>
+    </w:p>
+    <w:p>
+      <w:pPr>
+        <w:spacing w:after="120"/>
+        <w:rPr>
+          <w:rFonts w:ascii="Times New Roman" w:hAnsi="Times New Roman" w:cs="Times New Roman"/>
+        </w:rPr>
+      </w:pPr>
+      <w:r>
+        <w:rPr>
+          <w:rFonts w:ascii="Times New Roman" w:hAnsi="Times New Roman" w:cs="Times New Roman"/>
+        </w:rPr>
+        <w:t xml:space="preserve">It can be concluded </w:t>
+      </w:r>
+      <w:r>
+        <w:rPr>
+          <w:rFonts w:ascii="Times New Roman" w:hAnsi="Times New Roman" w:cs="Times New Roman"/>
+        </w:rPr>
+        <w:t xml:space="preserve">with some uncertainty (due to difference in sample size and limited total samples) </w:t>
+      </w:r>
+      <w:r>
+        <w:rPr>
+          <w:rFonts w:ascii="Times New Roman" w:hAnsi="Times New Roman" w:cs="Times New Roman"/>
+        </w:rPr>
+        <w:t>that people with a lot of interest in these categories are most likely to be converted, and digital advertisements targeting these customer groups may yield higher conversion rates and be more effective.</w:t>
       </w:r>
     </w:p>
     <w:p>

</xml_diff>